<commit_message>
Documentation and fix in destruction of house
</commit_message>
<xml_diff>
--- a/documentation/Documentation.docx
+++ b/documentation/Documentation.docx
@@ -199,25 +199,13 @@
         <w:t>with</w:t>
       </w:r>
       <w:r>
-        <w:t xml:space="preserve"> the Main function, where we</w:t>
-      </w:r>
-      <w:r>
-        <w:t>, using helper methods,</w:t>
-      </w:r>
-      <w:r>
-        <w:t xml:space="preserve"> parse the command line arguments, load files based on the</w:t>
+        <w:t xml:space="preserve"> the Main function, where we, using helper methods, parse the command line arguments, load files based on the</w:t>
       </w:r>
       <w:r>
         <w:t>m</w:t>
       </w:r>
       <w:r>
-        <w:t xml:space="preserve">, populate the configuration map </w:t>
-      </w:r>
-      <w:r>
-        <w:t xml:space="preserve">with parameters read from the configuration file </w:t>
-      </w:r>
-      <w:r>
-        <w:t xml:space="preserve">and </w:t>
+        <w:t xml:space="preserve">, populate the configuration map with parameters read from the configuration file and </w:t>
       </w:r>
       <w:proofErr w:type="spellStart"/>
       <w:r>
@@ -225,10 +213,7 @@
       </w:r>
       <w:proofErr w:type="spellEnd"/>
       <w:r>
-        <w:t xml:space="preserve"> the house file</w:t>
-      </w:r>
-      <w:r>
-        <w:t xml:space="preserve"> into a House object.</w:t>
+        <w:t xml:space="preserve"> the house file into a House object.</w:t>
       </w:r>
     </w:p>
     <w:p>
@@ -462,7 +447,15 @@
         <w:bidi w:val="0"/>
       </w:pPr>
       <w:r>
-        <w:t>It is worth to note that the algorithm receives the configuration and therefore may keep track of an assumed battery status, but it is unrelated to the robot managed by the robot. As said above, the Robot class is simply a helper class to delegate responsibilities from the Simulator – so the battery managed may be viewed as the Simulator enforcing battery regime and rules.</w:t>
+        <w:t xml:space="preserve">It is worth to note that the algorithm receives the configuration and therefore may keep track of an assumed battery status, but it is unrelated to the </w:t>
+      </w:r>
+      <w:r>
+        <w:t>battery</w:t>
+      </w:r>
+      <w:bookmarkStart w:id="0" w:name="_GoBack"/>
+      <w:bookmarkEnd w:id="0"/>
+      <w:r>
+        <w:t xml:space="preserve"> managed by the robot. As said above, the Robot class is simply a helper class to delegate responsibilities from the Simulator – so the battery managed may be viewed as the Simulator enforcing battery regime and rules.</w:t>
       </w:r>
     </w:p>
     <w:p>
@@ -480,7 +473,6 @@
       <w:pPr>
         <w:bidi w:val="0"/>
         <w:rPr>
-          <w:rFonts w:hint="cs"/>
           <w:rtl/>
         </w:rPr>
       </w:pPr>
@@ -586,8 +578,6 @@
       <w:r>
         <w:t>We hope that this overview gives the reader a solid starting point to examine the diagrams and code. We recommend starting with the class diagram, in order to complete the picture portrayed in the paragraphs above.</w:t>
       </w:r>
-      <w:bookmarkStart w:id="0" w:name="_GoBack"/>
-      <w:bookmarkEnd w:id="0"/>
     </w:p>
     <w:sectPr>
       <w:pgSz w:w="12240" w:h="15840"/>

</xml_diff>